<commit_message>
Add css and links videos
</commit_message>
<xml_diff>
--- a/Unit3/Unit3 15-16.docx
+++ b/Unit3/Unit3 15-16.docx
@@ -504,8 +504,6 @@
         </w:rPr>
         <w:t xml:space="preserve"> online, you can have students discuss the subject on a message board.</w:t>
       </w:r>
-      <w:bookmarkStart w:id="0" w:name="_GoBack"/>
-      <w:bookmarkEnd w:id="0"/>
     </w:p>
     <w:p>
       <w:pPr>
@@ -629,20 +627,12 @@
         <w:r>
           <w:rPr>
             <w:rStyle w:val="Hyperlink"/>
-            <w:rFonts w:ascii="Arial" w:hAnsi="Arial" w:cs="Arial"/>
           </w:rPr>
-          <w:t>http://www.georgebenainous.com/web html/</w:t>
+          <w:t>http://www.georgebenainous.com/web/index.php?id=4&amp;page=3</w:t>
         </w:r>
-        <w:proofErr w:type="spellStart"/>
-        <w:r>
-          <w:rPr>
-            <w:rStyle w:val="Hyperlink"/>
-            <w:rFonts w:ascii="Arial" w:hAnsi="Arial" w:cs="Arial"/>
-          </w:rPr>
-          <w:t>css</w:t>
-        </w:r>
-        <w:proofErr w:type="spellEnd"/>
       </w:hyperlink>
+      <w:bookmarkStart w:id="0" w:name="_GoBack"/>
+      <w:bookmarkEnd w:id="0"/>
       <w:r>
         <w:rPr>
           <w:rFonts w:ascii="Arial" w:hAnsi="Arial" w:cs="Arial"/>

</xml_diff>